<commit_message>
Images for Europe added
</commit_message>
<xml_diff>
--- a/JSON doc - asia and europe.docx
+++ b/JSON doc - asia and europe.docx
@@ -76,7 +76,21 @@
         <w:rPr>
           <w:lang w:val="en-US"/>
         </w:rPr>
-        <w:t xml:space="preserve">  "posts": [</w:t>
+        <w:t xml:space="preserve">  "</w:t>
+      </w:r>
+      <w:proofErr w:type="spellStart"/>
+      <w:r>
+        <w:rPr>
+          <w:lang w:val="en-US"/>
+        </w:rPr>
+        <w:t>europe</w:t>
+      </w:r>
+      <w:proofErr w:type="spellEnd"/>
+      <w:r>
+        <w:rPr>
+          <w:lang w:val="en-US"/>
+        </w:rPr>
+        <w:t>": [</w:t>
       </w:r>
     </w:p>
     <w:p>
@@ -109,13 +123,7 @@
         <w:rPr>
           <w:lang w:val="en-US"/>
         </w:rPr>
-        <w:t>a</w:t>
-      </w:r>
-      <w:r>
-        <w:rPr>
-          <w:lang w:val="en-US"/>
-        </w:rPr>
-        <w:t>ustria</w:t>
+        <w:t>austria</w:t>
       </w:r>
       <w:proofErr w:type="spellEnd"/>
       <w:r>
@@ -2057,6 +2065,11 @@
       </w:r>
     </w:p>
     <w:p>
+      <w:pPr>
+        <w:rPr>
+          <w:lang w:val="en-US"/>
+        </w:rPr>
+      </w:pPr>
       <w:r>
         <w:rPr>
           <w:lang w:val="en-US"/>
@@ -2064,16 +2077,35 @@
         <w:t xml:space="preserve">  </w:t>
       </w:r>
       <w:r>
+        <w:rPr>
+          <w:lang w:val="en-US"/>
+        </w:rPr>
         <w:t>]</w:t>
       </w:r>
     </w:p>
     <w:p>
-      <w:r>
+      <w:pPr>
+        <w:rPr>
+          <w:lang w:val="en-US"/>
+        </w:rPr>
+      </w:pPr>
+      <w:r>
+        <w:rPr>
+          <w:lang w:val="en-US"/>
+        </w:rPr>
         <w:t>}</w:t>
       </w:r>
     </w:p>
     <w:p>
-      <w:r>
+      <w:pPr>
+        <w:rPr>
+          <w:lang w:val="en-US"/>
+        </w:rPr>
+      </w:pPr>
+      <w:r>
+        <w:rPr>
+          <w:lang w:val="en-US"/>
+        </w:rPr>
         <w:br w:type="page"/>
       </w:r>
     </w:p>
@@ -2096,17 +2128,7 @@
           <w:lang w:val="en-US"/>
         </w:rPr>
         <w:lastRenderedPageBreak/>
-        <w:t xml:space="preserve">JSON - </w:t>
-      </w:r>
-      <w:r>
-        <w:rPr>
-          <w:b/>
-          <w:bCs/>
-          <w:sz w:val="28"/>
-          <w:szCs w:val="28"/>
-          <w:lang w:val="en-US"/>
-        </w:rPr>
-        <w:t>ASIA</w:t>
+        <w:t>JSON - ASIA</w:t>
       </w:r>
     </w:p>
     <w:p>
@@ -4659,6 +4681,7 @@
   <w:style w:type="character" w:default="1" w:styleId="Standardstycketeckensnitt">
     <w:name w:val="Default Paragraph Font"/>
     <w:uiPriority w:val="1"/>
+    <w:semiHidden/>
     <w:unhideWhenUsed/>
   </w:style>
   <w:style w:type="table" w:default="1" w:styleId="Normaltabell">

</xml_diff>